<commit_message>
Made changes to machine problem reports
</commit_message>
<xml_diff>
--- a/problem2/machineProblem2.docx
+++ b/problem2/machineProblem2.docx
@@ -220,10 +220,12 @@
       <w:pPr>
         <w:spacing w:line="360" w:lineRule="auto"/>
         <w:sectPr>
-          <w:headerReference w:type="default" r:id="rId11"/>
-          <w:footerReference w:type="default" r:id="rId12"/>
-          <w:headerReference w:type="first" r:id="rId13"/>
-          <w:footerReference w:type="first" r:id="rId14"/>
+          <w:headerReference w:type="even" r:id="rId11"/>
+          <w:headerReference w:type="default" r:id="rId12"/>
+          <w:footerReference w:type="even" r:id="rId13"/>
+          <w:footerReference w:type="default" r:id="rId14"/>
+          <w:headerReference w:type="first" r:id="rId15"/>
+          <w:footerReference w:type="first" r:id="rId16"/>
           <w:type w:val="continuous"/>
           <w:pgSz w:w="12240" w:h="15840"/>
           <w:pgMar w:top="1440" w:right="1440" w:bottom="1440" w:left="1440" w:header="720" w:footer="720" w:gutter="0"/>
@@ -267,13 +269,65 @@
     </w:p>
     <w:p>
       <w:pPr>
+        <w:keepNext/>
+      </w:pPr>
+      <w:r>
+        <w:rPr>
+          <w:noProof/>
+        </w:rPr>
+        <w:drawing>
+          <wp:inline distT="0" distB="0" distL="0" distR="0" wp14:anchorId="41C5E5AE" wp14:editId="13960888">
+            <wp:extent cx="5943600" cy="3634740"/>
+            <wp:effectExtent l="0" t="0" r="0" b="3810"/>
+            <wp:docPr id="1" name="Chart 1">
+              <a:extLst xmlns:a="http://schemas.openxmlformats.org/drawingml/2006/main">
+                <a:ext uri="{FF2B5EF4-FFF2-40B4-BE49-F238E27FC236}">
+                  <a16:creationId xmlns:a16="http://schemas.microsoft.com/office/drawing/2014/main" id="{28D981A8-028F-4D0C-B5CF-9200315BE981}"/>
+                </a:ext>
+              </a:extLst>
+            </wp:docPr>
+            <wp:cNvGraphicFramePr/>
+            <a:graphic xmlns:a="http://schemas.openxmlformats.org/drawingml/2006/main">
+              <a:graphicData uri="http://schemas.openxmlformats.org/drawingml/2006/chart">
+                <c:chart xmlns:c="http://schemas.openxmlformats.org/drawingml/2006/chart" xmlns:r="http://schemas.openxmlformats.org/officeDocument/2006/relationships" r:id="rId17"/>
+              </a:graphicData>
+            </a:graphic>
+          </wp:inline>
+        </w:drawing>
+      </w:r>
+    </w:p>
+    <w:p>
+      <w:pPr>
+        <w:pStyle w:val="Caption"/>
         <w:rPr>
           <w:sz w:val="24"/>
           <w:szCs w:val="24"/>
         </w:rPr>
       </w:pPr>
-      <w:bookmarkStart w:id="1" w:name="_GoBack"/>
-      <w:bookmarkEnd w:id="1"/>
+      <w:r>
+        <w:t xml:space="preserve">Figure </w:t>
+      </w:r>
+      <w:r>
+        <w:fldChar w:fldCharType="begin"/>
+      </w:r>
+      <w:r>
+        <w:instrText xml:space="preserve"> SEQ Figure \* ARABIC </w:instrText>
+      </w:r>
+      <w:r>
+        <w:fldChar w:fldCharType="separate"/>
+      </w:r>
+      <w:r>
+        <w:rPr>
+          <w:noProof/>
+        </w:rPr>
+        <w:t>1</w:t>
+      </w:r>
+      <w:r>
+        <w:fldChar w:fldCharType="end"/>
+      </w:r>
+      <w:r>
+        <w:t xml:space="preserve"> - Matrix Size vs Time comparison chart</w:t>
+      </w:r>
     </w:p>
     <w:p>
       <w:pPr>
@@ -294,7 +348,14 @@
           <w:sz w:val="24"/>
           <w:szCs w:val="24"/>
         </w:rPr>
-        <w:t>result for each of the matrix sizes</w:t>
+        <w:t xml:space="preserve">script output </w:t>
+      </w:r>
+      <w:r>
+        <w:rPr>
+          <w:sz w:val="24"/>
+          <w:szCs w:val="24"/>
+        </w:rPr>
+        <w:t>for each of the matrix sizes</w:t>
       </w:r>
       <w:r>
         <w:rPr>
@@ -350,7 +411,7 @@
                     </pic:cNvPicPr>
                   </pic:nvPicPr>
                   <pic:blipFill>
-                    <a:blip r:embed="rId15">
+                    <a:blip r:embed="rId18">
                       <a:extLst>
                         <a:ext uri="{28A0092B-C50C-407E-A947-70E740481C1C}">
                           <a14:useLocalDpi xmlns:a14="http://schemas.microsoft.com/office/drawing/2010/main" val="0"/>
@@ -402,7 +463,7 @@
         <w:rPr>
           <w:noProof/>
         </w:rPr>
-        <w:t>1</w:t>
+        <w:t>2</w:t>
       </w:r>
       <w:r>
         <w:fldChar w:fldCharType="end"/>
@@ -439,7 +500,7 @@
                     </pic:cNvPicPr>
                   </pic:nvPicPr>
                   <pic:blipFill>
-                    <a:blip r:embed="rId16">
+                    <a:blip r:embed="rId19">
                       <a:extLst>
                         <a:ext uri="{28A0092B-C50C-407E-A947-70E740481C1C}">
                           <a14:useLocalDpi xmlns:a14="http://schemas.microsoft.com/office/drawing/2010/main" val="0"/>
@@ -491,7 +552,7 @@
         <w:rPr>
           <w:noProof/>
         </w:rPr>
-        <w:t>2</w:t>
+        <w:t>3</w:t>
       </w:r>
       <w:r>
         <w:fldChar w:fldCharType="end"/>
@@ -502,155 +563,37 @@
     </w:p>
     <w:p>
       <w:pPr>
-        <w:rPr>
-          <w:lang w:val="en-CA"/>
-        </w:rPr>
-      </w:pPr>
-    </w:p>
-    <w:p>
-      <w:pPr>
-        <w:rPr>
-          <w:lang w:val="en-CA"/>
-        </w:rPr>
-      </w:pPr>
-    </w:p>
-    <w:p>
-      <w:pPr>
-        <w:rPr>
-          <w:lang w:val="en-CA"/>
-        </w:rPr>
-        <w:sectPr>
-          <w:footerReference w:type="default" r:id="rId17"/>
-          <w:headerReference w:type="first" r:id="rId18"/>
-          <w:footerReference w:type="first" r:id="rId19"/>
-          <w:pgSz w:w="12240" w:h="15840"/>
-          <w:pgMar w:top="1440" w:right="1440" w:bottom="1440" w:left="1440" w:header="720" w:footer="720" w:gutter="0"/>
-          <w:pgNumType w:start="1"/>
-          <w:cols w:space="720"/>
-          <w:docGrid w:linePitch="360"/>
-        </w:sectPr>
-      </w:pPr>
-    </w:p>
-    <w:p>
-      <w:pPr>
-        <w:pStyle w:val="Heading1"/>
-      </w:pPr>
-      <w:r>
-        <w:lastRenderedPageBreak/>
-        <w:t>Code</w:t>
-      </w:r>
-    </w:p>
-    <w:p>
-      <w:pPr>
         <w:spacing w:line="360" w:lineRule="auto"/>
       </w:pPr>
       <w:r>
-        <w:t>The code for the query is located in “.</w:t>
-      </w:r>
-      <w:r>
-        <w:t>\question1\question1</w:t>
-      </w:r>
-      <w:r>
-        <w:t>\</w:t>
+        <w:t>The code for the problem is located in “.</w:t>
+      </w:r>
+      <w:r>
+        <w:t>\question</w:t>
+      </w:r>
+      <w:r>
+        <w:t>2</w:t>
+      </w:r>
+      <w:r>
+        <w:t>\question</w:t>
+      </w:r>
+      <w:r>
+        <w:t>2\</w:t>
       </w:r>
       <w:r>
         <w:t>kernel.cu</w:t>
       </w:r>
       <w:r>
-        <w:t>”. The code is also provided below.</w:t>
-      </w:r>
-    </w:p>
-    <w:p>
-      <w:pPr>
-        <w:keepNext/>
-        <w:spacing w:line="360" w:lineRule="auto"/>
-      </w:pPr>
-      <w:r>
-        <w:rPr>
-          <w:noProof/>
-        </w:rPr>
-        <w:drawing>
-          <wp:inline distT="0" distB="0" distL="0" distR="0" wp14:anchorId="1E69AE35" wp14:editId="574CE7D7">
-            <wp:extent cx="5667555" cy="4692150"/>
-            <wp:effectExtent l="0" t="0" r="9525" b="0"/>
-            <wp:docPr id="2" name="Picture 2"/>
-            <wp:cNvGraphicFramePr>
-              <a:graphicFrameLocks xmlns:a="http://schemas.openxmlformats.org/drawingml/2006/main" noChangeAspect="1"/>
-            </wp:cNvGraphicFramePr>
-            <a:graphic xmlns:a="http://schemas.openxmlformats.org/drawingml/2006/main">
-              <a:graphicData uri="http://schemas.openxmlformats.org/drawingml/2006/picture">
-                <pic:pic xmlns:pic="http://schemas.openxmlformats.org/drawingml/2006/picture">
-                  <pic:nvPicPr>
-                    <pic:cNvPr id="1" name=""/>
-                    <pic:cNvPicPr/>
-                  </pic:nvPicPr>
-                  <pic:blipFill rotWithShape="1">
-                    <a:blip r:embed="rId20"/>
-                    <a:srcRect l="3484" r="1151"/>
-                    <a:stretch/>
-                  </pic:blipFill>
-                  <pic:spPr bwMode="auto">
-                    <a:xfrm>
-                      <a:off x="0" y="0"/>
-                      <a:ext cx="5668159" cy="4692650"/>
-                    </a:xfrm>
-                    <a:prstGeom prst="rect">
-                      <a:avLst/>
-                    </a:prstGeom>
-                    <a:ln>
-                      <a:noFill/>
-                    </a:ln>
-                    <a:extLst>
-                      <a:ext uri="{53640926-AAD7-44D8-BBD7-CCE9431645EC}">
-                        <a14:shadowObscured xmlns:a14="http://schemas.microsoft.com/office/drawing/2010/main"/>
-                      </a:ext>
-                    </a:extLst>
-                  </pic:spPr>
-                </pic:pic>
-              </a:graphicData>
-            </a:graphic>
-          </wp:inline>
-        </w:drawing>
-      </w:r>
-    </w:p>
-    <w:p>
-      <w:pPr>
-        <w:pStyle w:val="Caption"/>
-      </w:pPr>
-      <w:r>
-        <w:t xml:space="preserve">Figure </w:t>
-      </w:r>
-      <w:r>
-        <w:fldChar w:fldCharType="begin"/>
-      </w:r>
-      <w:r>
-        <w:instrText xml:space="preserve"> SEQ Figure \* ARABIC </w:instrText>
-      </w:r>
-      <w:r>
-        <w:fldChar w:fldCharType="separate"/>
-      </w:r>
-      <w:r>
-        <w:rPr>
-          <w:noProof/>
-        </w:rPr>
-        <w:t>3</w:t>
-      </w:r>
-      <w:r>
-        <w:fldChar w:fldCharType="end"/>
-      </w:r>
-      <w:r>
-        <w:t xml:space="preserve"> - Code for Device Query</w:t>
-      </w:r>
-    </w:p>
-    <w:p>
-      <w:pPr>
-        <w:spacing w:line="360" w:lineRule="auto"/>
-        <w:ind w:firstLine="720"/>
-      </w:pPr>
+        <w:t xml:space="preserve">”. </w:t>
+      </w:r>
     </w:p>
     <w:sectPr>
+      <w:footerReference w:type="default" r:id="rId20"/>
+      <w:headerReference w:type="first" r:id="rId21"/>
+      <w:footerReference w:type="first" r:id="rId22"/>
       <w:pgSz w:w="12240" w:h="15840"/>
       <w:pgMar w:top="1440" w:right="1440" w:bottom="1440" w:left="1440" w:header="720" w:footer="720" w:gutter="0"/>
+      <w:pgNumType w:start="1"/>
       <w:cols w:space="720"/>
       <w:docGrid w:linePitch="360"/>
     </w:sectPr>
@@ -691,6 +634,16 @@
 </file>
 
 <file path=word/footer1.xml><?xml version="1.0" encoding="utf-8"?>
+<w:ftr xmlns:wpc="http://schemas.microsoft.com/office/word/2010/wordprocessingCanvas" xmlns:cx="http://schemas.microsoft.com/office/drawing/2014/chartex" xmlns:cx1="http://schemas.microsoft.com/office/drawing/2015/9/8/chartex" xmlns:cx2="http://schemas.microsoft.com/office/drawing/2015/10/21/chartex" xmlns:cx3="http://schemas.microsoft.com/office/drawing/2016/5/9/chartex" xmlns:cx4="http://schemas.microsoft.com/office/drawing/2016/5/10/chartex" xmlns:cx5="http://schemas.microsoft.com/office/drawing/2016/5/11/chartex" xmlns:cx6="http://schemas.microsoft.com/office/drawing/2016/5/12/chartex" xmlns:cx7="http://schemas.microsoft.com/office/drawing/2016/5/13/chartex" xmlns:cx8="http://schemas.microsoft.com/office/drawing/2016/5/14/chartex" xmlns:mc="http://schemas.openxmlformats.org/markup-compatibility/2006" xmlns:aink="http://schemas.microsoft.com/office/drawing/2016/ink" xmlns:am3d="http://schemas.microsoft.com/office/drawing/2017/model3d" xmlns:o="urn:schemas-microsoft-com:office:office" xmlns:r="http://schemas.openxmlformats.org/officeDocument/2006/relationships" xmlns:m="http://schemas.openxmlformats.org/officeDocument/2006/math" xmlns:v="urn:schemas-microsoft-com:vml" xmlns:wp14="http://schemas.microsoft.com/office/word/2010/wordprocessingDrawing" xmlns:wp="http://schemas.openxmlformats.org/drawingml/2006/wordprocessingDrawing" xmlns:w10="urn:schemas-microsoft-com:office:word" xmlns:w="http://schemas.openxmlformats.org/wordprocessingml/2006/main" xmlns:w14="http://schemas.microsoft.com/office/word/2010/wordml" xmlns:w15="http://schemas.microsoft.com/office/word/2012/wordml" xmlns:w16cid="http://schemas.microsoft.com/office/word/2016/wordml/cid" xmlns:w16se="http://schemas.microsoft.com/office/word/2015/wordml/symex" xmlns:wpg="http://schemas.microsoft.com/office/word/2010/wordprocessingGroup" xmlns:wpi="http://schemas.microsoft.com/office/word/2010/wordprocessingInk" xmlns:wne="http://schemas.microsoft.com/office/word/2006/wordml" xmlns:wps="http://schemas.microsoft.com/office/word/2010/wordprocessingShape" mc:Ignorable="w14 w15 w16se w16cid wp14">
+  <w:p>
+    <w:pPr>
+      <w:pStyle w:val="Footer"/>
+    </w:pPr>
+  </w:p>
+</w:ftr>
+</file>
+
+<file path=word/footer2.xml><?xml version="1.0" encoding="utf-8"?>
 <w:ftr xmlns:wpc="http://schemas.microsoft.com/office/word/2010/wordprocessingCanvas" xmlns:cx="http://schemas.microsoft.com/office/drawing/2014/chartex" xmlns:cx1="http://schemas.microsoft.com/office/drawing/2015/9/8/chartex" xmlns:cx2="http://schemas.microsoft.com/office/drawing/2015/10/21/chartex" xmlns:cx3="http://schemas.microsoft.com/office/drawing/2016/5/9/chartex" xmlns:cx4="http://schemas.microsoft.com/office/drawing/2016/5/10/chartex" xmlns:cx5="http://schemas.microsoft.com/office/drawing/2016/5/11/chartex" xmlns:cx6="http://schemas.microsoft.com/office/drawing/2016/5/12/chartex" xmlns:cx7="http://schemas.microsoft.com/office/drawing/2016/5/13/chartex" xmlns:cx8="http://schemas.microsoft.com/office/drawing/2016/5/14/chartex" xmlns:mc="http://schemas.openxmlformats.org/markup-compatibility/2006" xmlns:aink="http://schemas.microsoft.com/office/drawing/2016/ink" xmlns:am3d="http://schemas.microsoft.com/office/drawing/2017/model3d" xmlns:o="urn:schemas-microsoft-com:office:office" xmlns:r="http://schemas.openxmlformats.org/officeDocument/2006/relationships" xmlns:m="http://schemas.openxmlformats.org/officeDocument/2006/math" xmlns:v="urn:schemas-microsoft-com:vml" xmlns:wp14="http://schemas.microsoft.com/office/word/2010/wordprocessingDrawing" xmlns:wp="http://schemas.openxmlformats.org/drawingml/2006/wordprocessingDrawing" xmlns:w10="urn:schemas-microsoft-com:office:word" xmlns:w="http://schemas.openxmlformats.org/wordprocessingml/2006/main" xmlns:w14="http://schemas.microsoft.com/office/word/2010/wordml" xmlns:w15="http://schemas.microsoft.com/office/word/2012/wordml" xmlns:w16cid="http://schemas.microsoft.com/office/word/2016/wordml/cid" xmlns:w16se="http://schemas.microsoft.com/office/word/2015/wordml/symex" xmlns:wpg="http://schemas.microsoft.com/office/word/2010/wordprocessingGroup" xmlns:wpi="http://schemas.microsoft.com/office/word/2010/wordprocessingInk" xmlns:wne="http://schemas.microsoft.com/office/word/2006/wordml" xmlns:wps="http://schemas.microsoft.com/office/word/2010/wordprocessingShape" mc:Ignorable="w14 w15 w16se w16cid wp14">
   <w:sdt>
     <w:sdtPr>
@@ -743,7 +696,7 @@
 </w:ftr>
 </file>
 
-<file path=word/footer2.xml><?xml version="1.0" encoding="utf-8"?>
+<file path=word/footer3.xml><?xml version="1.0" encoding="utf-8"?>
 <w:ftr xmlns:wpc="http://schemas.microsoft.com/office/word/2010/wordprocessingCanvas" xmlns:cx="http://schemas.microsoft.com/office/drawing/2014/chartex" xmlns:cx1="http://schemas.microsoft.com/office/drawing/2015/9/8/chartex" xmlns:cx2="http://schemas.microsoft.com/office/drawing/2015/10/21/chartex" xmlns:cx3="http://schemas.microsoft.com/office/drawing/2016/5/9/chartex" xmlns:cx4="http://schemas.microsoft.com/office/drawing/2016/5/10/chartex" xmlns:cx5="http://schemas.microsoft.com/office/drawing/2016/5/11/chartex" xmlns:cx6="http://schemas.microsoft.com/office/drawing/2016/5/12/chartex" xmlns:cx7="http://schemas.microsoft.com/office/drawing/2016/5/13/chartex" xmlns:cx8="http://schemas.microsoft.com/office/drawing/2016/5/14/chartex" xmlns:mc="http://schemas.openxmlformats.org/markup-compatibility/2006" xmlns:aink="http://schemas.microsoft.com/office/drawing/2016/ink" xmlns:am3d="http://schemas.microsoft.com/office/drawing/2017/model3d" xmlns:o="urn:schemas-microsoft-com:office:office" xmlns:r="http://schemas.openxmlformats.org/officeDocument/2006/relationships" xmlns:m="http://schemas.openxmlformats.org/officeDocument/2006/math" xmlns:v="urn:schemas-microsoft-com:vml" xmlns:wp14="http://schemas.microsoft.com/office/word/2010/wordprocessingDrawing" xmlns:wp="http://schemas.openxmlformats.org/drawingml/2006/wordprocessingDrawing" xmlns:w10="urn:schemas-microsoft-com:office:word" xmlns:w="http://schemas.openxmlformats.org/wordprocessingml/2006/main" xmlns:w14="http://schemas.microsoft.com/office/word/2010/wordml" xmlns:w15="http://schemas.microsoft.com/office/word/2012/wordml" xmlns:w16cid="http://schemas.microsoft.com/office/word/2016/wordml/cid" xmlns:w16se="http://schemas.microsoft.com/office/word/2015/wordml/symex" xmlns:wpg="http://schemas.microsoft.com/office/word/2010/wordprocessingGroup" xmlns:wpi="http://schemas.microsoft.com/office/word/2010/wordprocessingInk" xmlns:wne="http://schemas.microsoft.com/office/word/2006/wordml" xmlns:wps="http://schemas.microsoft.com/office/word/2010/wordprocessingShape" mc:Ignorable="w14 w15 w16se w16cid wp14">
   <w:tbl>
     <w:tblPr>
@@ -801,7 +754,7 @@
 </w:ftr>
 </file>
 
-<file path=word/footer3.xml><?xml version="1.0" encoding="utf-8"?>
+<file path=word/footer4.xml><?xml version="1.0" encoding="utf-8"?>
 <w:ftr xmlns:wpc="http://schemas.microsoft.com/office/word/2010/wordprocessingCanvas" xmlns:cx="http://schemas.microsoft.com/office/drawing/2014/chartex" xmlns:cx1="http://schemas.microsoft.com/office/drawing/2015/9/8/chartex" xmlns:cx2="http://schemas.microsoft.com/office/drawing/2015/10/21/chartex" xmlns:cx3="http://schemas.microsoft.com/office/drawing/2016/5/9/chartex" xmlns:cx4="http://schemas.microsoft.com/office/drawing/2016/5/10/chartex" xmlns:cx5="http://schemas.microsoft.com/office/drawing/2016/5/11/chartex" xmlns:cx6="http://schemas.microsoft.com/office/drawing/2016/5/12/chartex" xmlns:cx7="http://schemas.microsoft.com/office/drawing/2016/5/13/chartex" xmlns:cx8="http://schemas.microsoft.com/office/drawing/2016/5/14/chartex" xmlns:mc="http://schemas.openxmlformats.org/markup-compatibility/2006" xmlns:aink="http://schemas.microsoft.com/office/drawing/2016/ink" xmlns:am3d="http://schemas.microsoft.com/office/drawing/2017/model3d" xmlns:o="urn:schemas-microsoft-com:office:office" xmlns:r="http://schemas.openxmlformats.org/officeDocument/2006/relationships" xmlns:m="http://schemas.openxmlformats.org/officeDocument/2006/math" xmlns:v="urn:schemas-microsoft-com:vml" xmlns:wp14="http://schemas.microsoft.com/office/word/2010/wordprocessingDrawing" xmlns:wp="http://schemas.openxmlformats.org/drawingml/2006/wordprocessingDrawing" xmlns:w10="urn:schemas-microsoft-com:office:word" xmlns:w="http://schemas.openxmlformats.org/wordprocessingml/2006/main" xmlns:w14="http://schemas.microsoft.com/office/word/2010/wordml" xmlns:w15="http://schemas.microsoft.com/office/word/2012/wordml" xmlns:w16cid="http://schemas.microsoft.com/office/word/2016/wordml/cid" xmlns:w16se="http://schemas.microsoft.com/office/word/2015/wordml/symex" xmlns:wpg="http://schemas.microsoft.com/office/word/2010/wordprocessingGroup" xmlns:wpi="http://schemas.microsoft.com/office/word/2010/wordprocessingInk" xmlns:wne="http://schemas.microsoft.com/office/word/2006/wordml" xmlns:wps="http://schemas.microsoft.com/office/word/2010/wordprocessingShape" mc:Ignorable="w14 w15 w16se w16cid wp14">
   <w:sdt>
     <w:sdtPr>
@@ -817,6 +770,8 @@
       </w:rPr>
     </w:sdtEndPr>
     <w:sdtContent>
+      <w:bookmarkStart w:id="1" w:name="_GoBack" w:displacedByCustomXml="prev"/>
+      <w:bookmarkEnd w:id="1" w:displacedByCustomXml="prev"/>
       <w:p>
         <w:pPr>
           <w:pStyle w:val="Footer"/>
@@ -854,7 +809,7 @@
 </w:ftr>
 </file>
 
-<file path=word/footer4.xml><?xml version="1.0" encoding="utf-8"?>
+<file path=word/footer5.xml><?xml version="1.0" encoding="utf-8"?>
 <w:ftr xmlns:wpc="http://schemas.microsoft.com/office/word/2010/wordprocessingCanvas" xmlns:cx="http://schemas.microsoft.com/office/drawing/2014/chartex" xmlns:cx1="http://schemas.microsoft.com/office/drawing/2015/9/8/chartex" xmlns:cx2="http://schemas.microsoft.com/office/drawing/2015/10/21/chartex" xmlns:cx3="http://schemas.microsoft.com/office/drawing/2016/5/9/chartex" xmlns:cx4="http://schemas.microsoft.com/office/drawing/2016/5/10/chartex" xmlns:cx5="http://schemas.microsoft.com/office/drawing/2016/5/11/chartex" xmlns:cx6="http://schemas.microsoft.com/office/drawing/2016/5/12/chartex" xmlns:cx7="http://schemas.microsoft.com/office/drawing/2016/5/13/chartex" xmlns:cx8="http://schemas.microsoft.com/office/drawing/2016/5/14/chartex" xmlns:mc="http://schemas.openxmlformats.org/markup-compatibility/2006" xmlns:aink="http://schemas.microsoft.com/office/drawing/2016/ink" xmlns:am3d="http://schemas.microsoft.com/office/drawing/2017/model3d" xmlns:o="urn:schemas-microsoft-com:office:office" xmlns:r="http://schemas.openxmlformats.org/officeDocument/2006/relationships" xmlns:m="http://schemas.openxmlformats.org/officeDocument/2006/math" xmlns:v="urn:schemas-microsoft-com:vml" xmlns:wp14="http://schemas.microsoft.com/office/word/2010/wordprocessingDrawing" xmlns:wp="http://schemas.openxmlformats.org/drawingml/2006/wordprocessingDrawing" xmlns:w10="urn:schemas-microsoft-com:office:word" xmlns:w="http://schemas.openxmlformats.org/wordprocessingml/2006/main" xmlns:w14="http://schemas.microsoft.com/office/word/2010/wordml" xmlns:w15="http://schemas.microsoft.com/office/word/2012/wordml" xmlns:w16cid="http://schemas.microsoft.com/office/word/2016/wordml/cid" xmlns:w16se="http://schemas.microsoft.com/office/word/2015/wordml/symex" xmlns:wpg="http://schemas.microsoft.com/office/word/2010/wordprocessingGroup" xmlns:wpi="http://schemas.microsoft.com/office/word/2010/wordprocessingInk" xmlns:wne="http://schemas.microsoft.com/office/word/2006/wordml" xmlns:wps="http://schemas.microsoft.com/office/word/2010/wordprocessingShape" mc:Ignorable="w14 w15 w16se w16cid wp14">
   <w:tbl>
     <w:tblPr>
@@ -946,54 +901,6 @@
 
 <file path=word/header1.xml><?xml version="1.0" encoding="utf-8"?>
 <w:hdr xmlns:wpc="http://schemas.microsoft.com/office/word/2010/wordprocessingCanvas" xmlns:cx="http://schemas.microsoft.com/office/drawing/2014/chartex" xmlns:cx1="http://schemas.microsoft.com/office/drawing/2015/9/8/chartex" xmlns:cx2="http://schemas.microsoft.com/office/drawing/2015/10/21/chartex" xmlns:cx3="http://schemas.microsoft.com/office/drawing/2016/5/9/chartex" xmlns:cx4="http://schemas.microsoft.com/office/drawing/2016/5/10/chartex" xmlns:cx5="http://schemas.microsoft.com/office/drawing/2016/5/11/chartex" xmlns:cx6="http://schemas.microsoft.com/office/drawing/2016/5/12/chartex" xmlns:cx7="http://schemas.microsoft.com/office/drawing/2016/5/13/chartex" xmlns:cx8="http://schemas.microsoft.com/office/drawing/2016/5/14/chartex" xmlns:mc="http://schemas.openxmlformats.org/markup-compatibility/2006" xmlns:aink="http://schemas.microsoft.com/office/drawing/2016/ink" xmlns:am3d="http://schemas.microsoft.com/office/drawing/2017/model3d" xmlns:o="urn:schemas-microsoft-com:office:office" xmlns:r="http://schemas.openxmlformats.org/officeDocument/2006/relationships" xmlns:m="http://schemas.openxmlformats.org/officeDocument/2006/math" xmlns:v="urn:schemas-microsoft-com:vml" xmlns:wp14="http://schemas.microsoft.com/office/word/2010/wordprocessingDrawing" xmlns:wp="http://schemas.openxmlformats.org/drawingml/2006/wordprocessingDrawing" xmlns:w10="urn:schemas-microsoft-com:office:word" xmlns:w="http://schemas.openxmlformats.org/wordprocessingml/2006/main" xmlns:w14="http://schemas.microsoft.com/office/word/2010/wordml" xmlns:w15="http://schemas.microsoft.com/office/word/2012/wordml" xmlns:w16cid="http://schemas.microsoft.com/office/word/2016/wordml/cid" xmlns:w16se="http://schemas.microsoft.com/office/word/2015/wordml/symex" xmlns:wpg="http://schemas.microsoft.com/office/word/2010/wordprocessingGroup" xmlns:wpi="http://schemas.microsoft.com/office/word/2010/wordprocessingInk" xmlns:wne="http://schemas.microsoft.com/office/word/2006/wordml" xmlns:wps="http://schemas.microsoft.com/office/word/2010/wordprocessingShape" mc:Ignorable="w14 w15 w16se w16cid wp14">
-  <w:tbl>
-    <w:tblPr>
-      <w:tblW w:w="0" w:type="auto"/>
-      <w:tblLayout w:type="fixed"/>
-      <w:tblLook w:val="06A0" w:firstRow="1" w:lastRow="0" w:firstColumn="1" w:lastColumn="0" w:noHBand="1" w:noVBand="1"/>
-    </w:tblPr>
-    <w:tblGrid>
-      <w:gridCol w:w="3120"/>
-      <w:gridCol w:w="3120"/>
-      <w:gridCol w:w="3120"/>
-    </w:tblGrid>
-    <w:tr>
-      <w:tc>
-        <w:tcPr>
-          <w:tcW w:w="3120" w:type="dxa"/>
-        </w:tcPr>
-        <w:p>
-          <w:pPr>
-            <w:pStyle w:val="Header"/>
-            <w:ind w:left="-115"/>
-          </w:pPr>
-        </w:p>
-      </w:tc>
-      <w:tc>
-        <w:tcPr>
-          <w:tcW w:w="3120" w:type="dxa"/>
-        </w:tcPr>
-        <w:p>
-          <w:pPr>
-            <w:pStyle w:val="Header"/>
-            <w:jc w:val="center"/>
-          </w:pPr>
-        </w:p>
-      </w:tc>
-      <w:tc>
-        <w:tcPr>
-          <w:tcW w:w="3120" w:type="dxa"/>
-        </w:tcPr>
-        <w:p>
-          <w:pPr>
-            <w:pStyle w:val="Header"/>
-            <w:ind w:right="-115"/>
-            <w:jc w:val="right"/>
-          </w:pPr>
-        </w:p>
-      </w:tc>
-    </w:tr>
-  </w:tbl>
   <w:p>
     <w:pPr>
       <w:pStyle w:val="Header"/>
@@ -1061,6 +968,64 @@
 </file>
 
 <file path=word/header3.xml><?xml version="1.0" encoding="utf-8"?>
+<w:hdr xmlns:wpc="http://schemas.microsoft.com/office/word/2010/wordprocessingCanvas" xmlns:cx="http://schemas.microsoft.com/office/drawing/2014/chartex" xmlns:cx1="http://schemas.microsoft.com/office/drawing/2015/9/8/chartex" xmlns:cx2="http://schemas.microsoft.com/office/drawing/2015/10/21/chartex" xmlns:cx3="http://schemas.microsoft.com/office/drawing/2016/5/9/chartex" xmlns:cx4="http://schemas.microsoft.com/office/drawing/2016/5/10/chartex" xmlns:cx5="http://schemas.microsoft.com/office/drawing/2016/5/11/chartex" xmlns:cx6="http://schemas.microsoft.com/office/drawing/2016/5/12/chartex" xmlns:cx7="http://schemas.microsoft.com/office/drawing/2016/5/13/chartex" xmlns:cx8="http://schemas.microsoft.com/office/drawing/2016/5/14/chartex" xmlns:mc="http://schemas.openxmlformats.org/markup-compatibility/2006" xmlns:aink="http://schemas.microsoft.com/office/drawing/2016/ink" xmlns:am3d="http://schemas.microsoft.com/office/drawing/2017/model3d" xmlns:o="urn:schemas-microsoft-com:office:office" xmlns:r="http://schemas.openxmlformats.org/officeDocument/2006/relationships" xmlns:m="http://schemas.openxmlformats.org/officeDocument/2006/math" xmlns:v="urn:schemas-microsoft-com:vml" xmlns:wp14="http://schemas.microsoft.com/office/word/2010/wordprocessingDrawing" xmlns:wp="http://schemas.openxmlformats.org/drawingml/2006/wordprocessingDrawing" xmlns:w10="urn:schemas-microsoft-com:office:word" xmlns:w="http://schemas.openxmlformats.org/wordprocessingml/2006/main" xmlns:w14="http://schemas.microsoft.com/office/word/2010/wordml" xmlns:w15="http://schemas.microsoft.com/office/word/2012/wordml" xmlns:w16cid="http://schemas.microsoft.com/office/word/2016/wordml/cid" xmlns:w16se="http://schemas.microsoft.com/office/word/2015/wordml/symex" xmlns:wpg="http://schemas.microsoft.com/office/word/2010/wordprocessingGroup" xmlns:wpi="http://schemas.microsoft.com/office/word/2010/wordprocessingInk" xmlns:wne="http://schemas.microsoft.com/office/word/2006/wordml" xmlns:wps="http://schemas.microsoft.com/office/word/2010/wordprocessingShape" mc:Ignorable="w14 w15 w16se w16cid wp14">
+  <w:tbl>
+    <w:tblPr>
+      <w:tblW w:w="0" w:type="auto"/>
+      <w:tblLayout w:type="fixed"/>
+      <w:tblLook w:val="06A0" w:firstRow="1" w:lastRow="0" w:firstColumn="1" w:lastColumn="0" w:noHBand="1" w:noVBand="1"/>
+    </w:tblPr>
+    <w:tblGrid>
+      <w:gridCol w:w="3120"/>
+      <w:gridCol w:w="3120"/>
+      <w:gridCol w:w="3120"/>
+    </w:tblGrid>
+    <w:tr>
+      <w:tc>
+        <w:tcPr>
+          <w:tcW w:w="3120" w:type="dxa"/>
+        </w:tcPr>
+        <w:p>
+          <w:pPr>
+            <w:pStyle w:val="Header"/>
+            <w:ind w:left="-115"/>
+          </w:pPr>
+        </w:p>
+      </w:tc>
+      <w:tc>
+        <w:tcPr>
+          <w:tcW w:w="3120" w:type="dxa"/>
+        </w:tcPr>
+        <w:p>
+          <w:pPr>
+            <w:pStyle w:val="Header"/>
+            <w:jc w:val="center"/>
+          </w:pPr>
+        </w:p>
+      </w:tc>
+      <w:tc>
+        <w:tcPr>
+          <w:tcW w:w="3120" w:type="dxa"/>
+        </w:tcPr>
+        <w:p>
+          <w:pPr>
+            <w:pStyle w:val="Header"/>
+            <w:ind w:right="-115"/>
+            <w:jc w:val="right"/>
+          </w:pPr>
+        </w:p>
+      </w:tc>
+    </w:tr>
+  </w:tbl>
+  <w:p>
+    <w:pPr>
+      <w:pStyle w:val="Header"/>
+    </w:pPr>
+  </w:p>
+</w:hdr>
+</file>
+
+<file path=word/header4.xml><?xml version="1.0" encoding="utf-8"?>
 <w:hdr xmlns:wpc="http://schemas.microsoft.com/office/word/2010/wordprocessingCanvas" xmlns:cx="http://schemas.microsoft.com/office/drawing/2014/chartex" xmlns:cx1="http://schemas.microsoft.com/office/drawing/2015/9/8/chartex" xmlns:cx2="http://schemas.microsoft.com/office/drawing/2015/10/21/chartex" xmlns:cx3="http://schemas.microsoft.com/office/drawing/2016/5/9/chartex" xmlns:cx4="http://schemas.microsoft.com/office/drawing/2016/5/10/chartex" xmlns:cx5="http://schemas.microsoft.com/office/drawing/2016/5/11/chartex" xmlns:cx6="http://schemas.microsoft.com/office/drawing/2016/5/12/chartex" xmlns:cx7="http://schemas.microsoft.com/office/drawing/2016/5/13/chartex" xmlns:cx8="http://schemas.microsoft.com/office/drawing/2016/5/14/chartex" xmlns:mc="http://schemas.openxmlformats.org/markup-compatibility/2006" xmlns:aink="http://schemas.microsoft.com/office/drawing/2016/ink" xmlns:am3d="http://schemas.microsoft.com/office/drawing/2017/model3d" xmlns:o="urn:schemas-microsoft-com:office:office" xmlns:r="http://schemas.openxmlformats.org/officeDocument/2006/relationships" xmlns:m="http://schemas.openxmlformats.org/officeDocument/2006/math" xmlns:v="urn:schemas-microsoft-com:vml" xmlns:wp14="http://schemas.microsoft.com/office/word/2010/wordprocessingDrawing" xmlns:wp="http://schemas.openxmlformats.org/drawingml/2006/wordprocessingDrawing" xmlns:w10="urn:schemas-microsoft-com:office:word" xmlns:w="http://schemas.openxmlformats.org/wordprocessingml/2006/main" xmlns:w14="http://schemas.microsoft.com/office/word/2010/wordml" xmlns:w15="http://schemas.microsoft.com/office/word/2012/wordml" xmlns:w16cid="http://schemas.microsoft.com/office/word/2016/wordml/cid" xmlns:w16se="http://schemas.microsoft.com/office/word/2015/wordml/symex" xmlns:wpg="http://schemas.microsoft.com/office/word/2010/wordprocessingGroup" xmlns:wpi="http://schemas.microsoft.com/office/word/2010/wordprocessingInk" xmlns:wne="http://schemas.microsoft.com/office/word/2006/wordml" xmlns:wps="http://schemas.microsoft.com/office/word/2010/wordprocessingShape" mc:Ignorable="w14 w15 w16se w16cid wp14">
   <w:tbl>
     <w:tblPr>
@@ -4096,6 +4061,1328 @@
 </w:styles>
 </file>
 
+<file path=word/charts/chart1.xml><?xml version="1.0" encoding="utf-8"?>
+<c:chartSpace xmlns:c="http://schemas.openxmlformats.org/drawingml/2006/chart" xmlns:a="http://schemas.openxmlformats.org/drawingml/2006/main" xmlns:r="http://schemas.openxmlformats.org/officeDocument/2006/relationships" xmlns:c16r2="http://schemas.microsoft.com/office/drawing/2015/06/chart">
+  <c:date1904 val="0"/>
+  <c:lang val="en-US"/>
+  <c:roundedCorners val="0"/>
+  <mc:AlternateContent xmlns:mc="http://schemas.openxmlformats.org/markup-compatibility/2006">
+    <mc:Choice xmlns:c14="http://schemas.microsoft.com/office/drawing/2007/8/2/chart" Requires="c14">
+      <c14:style val="102"/>
+    </mc:Choice>
+    <mc:Fallback>
+      <c:style val="2"/>
+    </mc:Fallback>
+  </mc:AlternateContent>
+  <c:chart>
+    <c:title>
+      <c:tx>
+        <c:rich>
+          <a:bodyPr rot="0" spcFirstLastPara="1" vertOverflow="ellipsis" vert="horz" wrap="square" anchor="ctr" anchorCtr="1"/>
+          <a:lstStyle/>
+          <a:p>
+            <a:pPr>
+              <a:defRPr sz="1400" b="0" i="0" u="none" strike="noStrike" kern="1200" spc="0" baseline="0">
+                <a:solidFill>
+                  <a:schemeClr val="tx1">
+                    <a:lumMod val="65000"/>
+                    <a:lumOff val="35000"/>
+                  </a:schemeClr>
+                </a:solidFill>
+                <a:latin typeface="+mn-lt"/>
+                <a:ea typeface="+mn-ea"/>
+                <a:cs typeface="+mn-cs"/>
+              </a:defRPr>
+            </a:pPr>
+            <a:r>
+              <a:rPr lang="en-CA"/>
+              <a:t>Matrix Size vs Time</a:t>
+            </a:r>
+          </a:p>
+        </c:rich>
+      </c:tx>
+      <c:overlay val="0"/>
+      <c:spPr>
+        <a:noFill/>
+        <a:ln>
+          <a:noFill/>
+        </a:ln>
+        <a:effectLst/>
+      </c:spPr>
+      <c:txPr>
+        <a:bodyPr rot="0" spcFirstLastPara="1" vertOverflow="ellipsis" vert="horz" wrap="square" anchor="ctr" anchorCtr="1"/>
+        <a:lstStyle/>
+        <a:p>
+          <a:pPr>
+            <a:defRPr sz="1400" b="0" i="0" u="none" strike="noStrike" kern="1200" spc="0" baseline="0">
+              <a:solidFill>
+                <a:schemeClr val="tx1">
+                  <a:lumMod val="65000"/>
+                  <a:lumOff val="35000"/>
+                </a:schemeClr>
+              </a:solidFill>
+              <a:latin typeface="+mn-lt"/>
+              <a:ea typeface="+mn-ea"/>
+              <a:cs typeface="+mn-cs"/>
+            </a:defRPr>
+          </a:pPr>
+          <a:endParaRPr lang="en-US"/>
+        </a:p>
+      </c:txPr>
+    </c:title>
+    <c:autoTitleDeleted val="0"/>
+    <c:plotArea>
+      <c:layout/>
+      <c:lineChart>
+        <c:grouping val="standard"/>
+        <c:varyColors val="0"/>
+        <c:ser>
+          <c:idx val="0"/>
+          <c:order val="0"/>
+          <c:tx>
+            <c:v>CPU</c:v>
+          </c:tx>
+          <c:spPr>
+            <a:ln w="28575" cap="rnd">
+              <a:solidFill>
+                <a:schemeClr val="accent1"/>
+              </a:solidFill>
+              <a:round/>
+            </a:ln>
+            <a:effectLst/>
+          </c:spPr>
+          <c:marker>
+            <c:symbol val="circle"/>
+            <c:size val="5"/>
+            <c:spPr>
+              <a:solidFill>
+                <a:schemeClr val="accent1"/>
+              </a:solidFill>
+              <a:ln w="9525">
+                <a:solidFill>
+                  <a:schemeClr val="accent1"/>
+                </a:solidFill>
+              </a:ln>
+              <a:effectLst/>
+            </c:spPr>
+          </c:marker>
+          <c:cat>
+            <c:numRef>
+              <c:f>machineProblem2!$A$2:$A$8</c:f>
+              <c:numCache>
+                <c:formatCode>General</c:formatCode>
+                <c:ptCount val="7"/>
+                <c:pt idx="0">
+                  <c:v>100</c:v>
+                </c:pt>
+                <c:pt idx="1">
+                  <c:v>200</c:v>
+                </c:pt>
+                <c:pt idx="2">
+                  <c:v>500</c:v>
+                </c:pt>
+                <c:pt idx="3">
+                  <c:v>1000</c:v>
+                </c:pt>
+                <c:pt idx="4">
+                  <c:v>1500</c:v>
+                </c:pt>
+                <c:pt idx="5">
+                  <c:v>3000</c:v>
+                </c:pt>
+                <c:pt idx="6">
+                  <c:v>5000</c:v>
+                </c:pt>
+              </c:numCache>
+            </c:numRef>
+          </c:cat>
+          <c:val>
+            <c:numRef>
+              <c:f>machineProblem2!$B$2:$B$8</c:f>
+              <c:numCache>
+                <c:formatCode>General</c:formatCode>
+                <c:ptCount val="7"/>
+                <c:pt idx="0">
+                  <c:v>0.08</c:v>
+                </c:pt>
+                <c:pt idx="1">
+                  <c:v>0.25900000000000001</c:v>
+                </c:pt>
+                <c:pt idx="2">
+                  <c:v>1.9770000000000001</c:v>
+                </c:pt>
+                <c:pt idx="3">
+                  <c:v>7.8479999999999999</c:v>
+                </c:pt>
+                <c:pt idx="4">
+                  <c:v>13.44</c:v>
+                </c:pt>
+                <c:pt idx="5">
+                  <c:v>63.893999999999998</c:v>
+                </c:pt>
+                <c:pt idx="6">
+                  <c:v>194.58699999999999</c:v>
+                </c:pt>
+              </c:numCache>
+            </c:numRef>
+          </c:val>
+          <c:smooth val="0"/>
+          <c:extLst>
+            <c:ext xmlns:c16="http://schemas.microsoft.com/office/drawing/2014/chart" uri="{C3380CC4-5D6E-409C-BE32-E72D297353CC}">
+              <c16:uniqueId val="{00000000-6D65-4C20-9E0B-042E7F5CF697}"/>
+            </c:ext>
+          </c:extLst>
+        </c:ser>
+        <c:ser>
+          <c:idx val="1"/>
+          <c:order val="1"/>
+          <c:tx>
+            <c:v>GPU - Element</c:v>
+          </c:tx>
+          <c:spPr>
+            <a:ln w="28575" cap="rnd">
+              <a:solidFill>
+                <a:srgbClr val="7030A0"/>
+              </a:solidFill>
+              <a:round/>
+            </a:ln>
+            <a:effectLst/>
+          </c:spPr>
+          <c:marker>
+            <c:symbol val="circle"/>
+            <c:size val="5"/>
+            <c:spPr>
+              <a:solidFill>
+                <a:srgbClr val="7030A0"/>
+              </a:solidFill>
+              <a:ln w="9525">
+                <a:solidFill>
+                  <a:srgbClr val="7030A0"/>
+                </a:solidFill>
+              </a:ln>
+              <a:effectLst/>
+            </c:spPr>
+          </c:marker>
+          <c:cat>
+            <c:numRef>
+              <c:f>machineProblem2!$A$2:$A$8</c:f>
+              <c:numCache>
+                <c:formatCode>General</c:formatCode>
+                <c:ptCount val="7"/>
+                <c:pt idx="0">
+                  <c:v>100</c:v>
+                </c:pt>
+                <c:pt idx="1">
+                  <c:v>200</c:v>
+                </c:pt>
+                <c:pt idx="2">
+                  <c:v>500</c:v>
+                </c:pt>
+                <c:pt idx="3">
+                  <c:v>1000</c:v>
+                </c:pt>
+                <c:pt idx="4">
+                  <c:v>1500</c:v>
+                </c:pt>
+                <c:pt idx="5">
+                  <c:v>3000</c:v>
+                </c:pt>
+                <c:pt idx="6">
+                  <c:v>5000</c:v>
+                </c:pt>
+              </c:numCache>
+            </c:numRef>
+          </c:cat>
+          <c:val>
+            <c:numRef>
+              <c:f>machineProblem2!$B$16:$B$22</c:f>
+              <c:numCache>
+                <c:formatCode>General</c:formatCode>
+                <c:ptCount val="7"/>
+                <c:pt idx="0">
+                  <c:v>7.0975999999999997E-2</c:v>
+                </c:pt>
+                <c:pt idx="1">
+                  <c:v>4.5920000000000002E-2</c:v>
+                </c:pt>
+                <c:pt idx="2">
+                  <c:v>0.11264</c:v>
+                </c:pt>
+                <c:pt idx="3">
+                  <c:v>0.27420800000000001</c:v>
+                </c:pt>
+                <c:pt idx="4">
+                  <c:v>0.55036799999999997</c:v>
+                </c:pt>
+                <c:pt idx="5">
+                  <c:v>2.0602879999999999</c:v>
+                </c:pt>
+                <c:pt idx="6">
+                  <c:v>5.6063679999999998</c:v>
+                </c:pt>
+              </c:numCache>
+            </c:numRef>
+          </c:val>
+          <c:smooth val="0"/>
+          <c:extLst>
+            <c:ext xmlns:c16="http://schemas.microsoft.com/office/drawing/2014/chart" uri="{C3380CC4-5D6E-409C-BE32-E72D297353CC}">
+              <c16:uniqueId val="{00000001-6D65-4C20-9E0B-042E7F5CF697}"/>
+            </c:ext>
+          </c:extLst>
+        </c:ser>
+        <c:ser>
+          <c:idx val="2"/>
+          <c:order val="2"/>
+          <c:tx>
+            <c:v>GPU - Row</c:v>
+          </c:tx>
+          <c:spPr>
+            <a:ln w="28575" cap="rnd">
+              <a:solidFill>
+                <a:srgbClr val="FF0000"/>
+              </a:solidFill>
+              <a:round/>
+            </a:ln>
+            <a:effectLst/>
+          </c:spPr>
+          <c:marker>
+            <c:symbol val="circle"/>
+            <c:size val="5"/>
+            <c:spPr>
+              <a:solidFill>
+                <a:srgbClr val="FF0000"/>
+              </a:solidFill>
+              <a:ln w="9525">
+                <a:solidFill>
+                  <a:srgbClr val="FF0000"/>
+                </a:solidFill>
+              </a:ln>
+              <a:effectLst/>
+            </c:spPr>
+          </c:marker>
+          <c:cat>
+            <c:numRef>
+              <c:f>machineProblem2!$A$2:$A$8</c:f>
+              <c:numCache>
+                <c:formatCode>General</c:formatCode>
+                <c:ptCount val="7"/>
+                <c:pt idx="0">
+                  <c:v>100</c:v>
+                </c:pt>
+                <c:pt idx="1">
+                  <c:v>200</c:v>
+                </c:pt>
+                <c:pt idx="2">
+                  <c:v>500</c:v>
+                </c:pt>
+                <c:pt idx="3">
+                  <c:v>1000</c:v>
+                </c:pt>
+                <c:pt idx="4">
+                  <c:v>1500</c:v>
+                </c:pt>
+                <c:pt idx="5">
+                  <c:v>3000</c:v>
+                </c:pt>
+                <c:pt idx="6">
+                  <c:v>5000</c:v>
+                </c:pt>
+              </c:numCache>
+            </c:numRef>
+          </c:cat>
+          <c:val>
+            <c:numRef>
+              <c:f>machineProblem2!$B$23:$B$29</c:f>
+              <c:numCache>
+                <c:formatCode>General</c:formatCode>
+                <c:ptCount val="7"/>
+                <c:pt idx="0">
+                  <c:v>0.25907200000000002</c:v>
+                </c:pt>
+                <c:pt idx="1">
+                  <c:v>0.45673599999999998</c:v>
+                </c:pt>
+                <c:pt idx="2">
+                  <c:v>1.2259519999999999</c:v>
+                </c:pt>
+                <c:pt idx="3">
+                  <c:v>2.4322240000000002</c:v>
+                </c:pt>
+                <c:pt idx="4">
+                  <c:v>4.738912</c:v>
+                </c:pt>
+                <c:pt idx="5">
+                  <c:v>30.162336</c:v>
+                </c:pt>
+                <c:pt idx="6">
+                  <c:v>57.52</c:v>
+                </c:pt>
+              </c:numCache>
+            </c:numRef>
+          </c:val>
+          <c:smooth val="0"/>
+          <c:extLst>
+            <c:ext xmlns:c16="http://schemas.microsoft.com/office/drawing/2014/chart" uri="{C3380CC4-5D6E-409C-BE32-E72D297353CC}">
+              <c16:uniqueId val="{00000002-6D65-4C20-9E0B-042E7F5CF697}"/>
+            </c:ext>
+          </c:extLst>
+        </c:ser>
+        <c:ser>
+          <c:idx val="3"/>
+          <c:order val="3"/>
+          <c:tx>
+            <c:v>GPU - Col</c:v>
+          </c:tx>
+          <c:spPr>
+            <a:ln w="28575" cap="rnd">
+              <a:solidFill>
+                <a:srgbClr val="00B050"/>
+              </a:solidFill>
+              <a:round/>
+            </a:ln>
+            <a:effectLst/>
+          </c:spPr>
+          <c:marker>
+            <c:symbol val="circle"/>
+            <c:size val="5"/>
+            <c:spPr>
+              <a:solidFill>
+                <a:srgbClr val="00B050"/>
+              </a:solidFill>
+              <a:ln w="9525">
+                <a:solidFill>
+                  <a:srgbClr val="00B050"/>
+                </a:solidFill>
+              </a:ln>
+              <a:effectLst/>
+            </c:spPr>
+          </c:marker>
+          <c:cat>
+            <c:numRef>
+              <c:f>machineProblem2!$A$2:$A$8</c:f>
+              <c:numCache>
+                <c:formatCode>General</c:formatCode>
+                <c:ptCount val="7"/>
+                <c:pt idx="0">
+                  <c:v>100</c:v>
+                </c:pt>
+                <c:pt idx="1">
+                  <c:v>200</c:v>
+                </c:pt>
+                <c:pt idx="2">
+                  <c:v>500</c:v>
+                </c:pt>
+                <c:pt idx="3">
+                  <c:v>1000</c:v>
+                </c:pt>
+                <c:pt idx="4">
+                  <c:v>1500</c:v>
+                </c:pt>
+                <c:pt idx="5">
+                  <c:v>3000</c:v>
+                </c:pt>
+                <c:pt idx="6">
+                  <c:v>5000</c:v>
+                </c:pt>
+              </c:numCache>
+            </c:numRef>
+          </c:cat>
+          <c:val>
+            <c:numRef>
+              <c:f>machineProblem2!$B$9:$B$15</c:f>
+              <c:numCache>
+                <c:formatCode>General</c:formatCode>
+                <c:ptCount val="7"/>
+                <c:pt idx="0">
+                  <c:v>0.14060800000000001</c:v>
+                </c:pt>
+                <c:pt idx="1">
+                  <c:v>0.32435199999999997</c:v>
+                </c:pt>
+                <c:pt idx="2">
+                  <c:v>0.69264000000000003</c:v>
+                </c:pt>
+                <c:pt idx="3">
+                  <c:v>1.3631040000000001</c:v>
+                </c:pt>
+                <c:pt idx="4">
+                  <c:v>2.0133760000000001</c:v>
+                </c:pt>
+                <c:pt idx="5">
+                  <c:v>7.8999680000000003</c:v>
+                </c:pt>
+                <c:pt idx="6">
+                  <c:v>19.744225</c:v>
+                </c:pt>
+              </c:numCache>
+            </c:numRef>
+          </c:val>
+          <c:smooth val="0"/>
+          <c:extLst>
+            <c:ext xmlns:c16="http://schemas.microsoft.com/office/drawing/2014/chart" uri="{C3380CC4-5D6E-409C-BE32-E72D297353CC}">
+              <c16:uniqueId val="{00000003-6D65-4C20-9E0B-042E7F5CF697}"/>
+            </c:ext>
+          </c:extLst>
+        </c:ser>
+        <c:dLbls>
+          <c:showLegendKey val="0"/>
+          <c:showVal val="0"/>
+          <c:showCatName val="0"/>
+          <c:showSerName val="0"/>
+          <c:showPercent val="0"/>
+          <c:showBubbleSize val="0"/>
+        </c:dLbls>
+        <c:marker val="1"/>
+        <c:smooth val="0"/>
+        <c:axId val="416776656"/>
+        <c:axId val="412604048"/>
+      </c:lineChart>
+      <c:catAx>
+        <c:axId val="416776656"/>
+        <c:scaling>
+          <c:orientation val="minMax"/>
+        </c:scaling>
+        <c:delete val="0"/>
+        <c:axPos val="b"/>
+        <c:title>
+          <c:tx>
+            <c:rich>
+              <a:bodyPr rot="0" spcFirstLastPara="1" vertOverflow="ellipsis" vert="horz" wrap="square" anchor="ctr" anchorCtr="1"/>
+              <a:lstStyle/>
+              <a:p>
+                <a:pPr>
+                  <a:defRPr sz="1000" b="0" i="0" u="none" strike="noStrike" kern="1200" baseline="0">
+                    <a:solidFill>
+                      <a:schemeClr val="tx1">
+                        <a:lumMod val="65000"/>
+                        <a:lumOff val="35000"/>
+                      </a:schemeClr>
+                    </a:solidFill>
+                    <a:latin typeface="+mn-lt"/>
+                    <a:ea typeface="+mn-ea"/>
+                    <a:cs typeface="+mn-cs"/>
+                  </a:defRPr>
+                </a:pPr>
+                <a:r>
+                  <a:rPr lang="en-CA"/>
+                  <a:t>Matrix</a:t>
+                </a:r>
+                <a:r>
+                  <a:rPr lang="en-CA" baseline="0"/>
+                  <a:t> Size - N</a:t>
+                </a:r>
+                <a:endParaRPr lang="en-CA"/>
+              </a:p>
+            </c:rich>
+          </c:tx>
+          <c:overlay val="0"/>
+          <c:spPr>
+            <a:noFill/>
+            <a:ln>
+              <a:noFill/>
+            </a:ln>
+            <a:effectLst/>
+          </c:spPr>
+          <c:txPr>
+            <a:bodyPr rot="0" spcFirstLastPara="1" vertOverflow="ellipsis" vert="horz" wrap="square" anchor="ctr" anchorCtr="1"/>
+            <a:lstStyle/>
+            <a:p>
+              <a:pPr>
+                <a:defRPr sz="1000" b="0" i="0" u="none" strike="noStrike" kern="1200" baseline="0">
+                  <a:solidFill>
+                    <a:schemeClr val="tx1">
+                      <a:lumMod val="65000"/>
+                      <a:lumOff val="35000"/>
+                    </a:schemeClr>
+                  </a:solidFill>
+                  <a:latin typeface="+mn-lt"/>
+                  <a:ea typeface="+mn-ea"/>
+                  <a:cs typeface="+mn-cs"/>
+                </a:defRPr>
+              </a:pPr>
+              <a:endParaRPr lang="en-US"/>
+            </a:p>
+          </c:txPr>
+        </c:title>
+        <c:numFmt formatCode="General" sourceLinked="1"/>
+        <c:majorTickMark val="none"/>
+        <c:minorTickMark val="none"/>
+        <c:tickLblPos val="nextTo"/>
+        <c:spPr>
+          <a:noFill/>
+          <a:ln w="9525" cap="flat" cmpd="sng" algn="ctr">
+            <a:solidFill>
+              <a:schemeClr val="tx1">
+                <a:lumMod val="15000"/>
+                <a:lumOff val="85000"/>
+              </a:schemeClr>
+            </a:solidFill>
+            <a:round/>
+          </a:ln>
+          <a:effectLst/>
+        </c:spPr>
+        <c:txPr>
+          <a:bodyPr rot="-60000000" spcFirstLastPara="1" vertOverflow="ellipsis" vert="horz" wrap="square" anchor="ctr" anchorCtr="1"/>
+          <a:lstStyle/>
+          <a:p>
+            <a:pPr>
+              <a:defRPr sz="900" b="0" i="0" u="none" strike="noStrike" kern="1200" baseline="0">
+                <a:solidFill>
+                  <a:schemeClr val="tx1">
+                    <a:lumMod val="65000"/>
+                    <a:lumOff val="35000"/>
+                  </a:schemeClr>
+                </a:solidFill>
+                <a:latin typeface="+mn-lt"/>
+                <a:ea typeface="+mn-ea"/>
+                <a:cs typeface="+mn-cs"/>
+              </a:defRPr>
+            </a:pPr>
+            <a:endParaRPr lang="en-US"/>
+          </a:p>
+        </c:txPr>
+        <c:crossAx val="412604048"/>
+        <c:crosses val="autoZero"/>
+        <c:auto val="1"/>
+        <c:lblAlgn val="ctr"/>
+        <c:lblOffset val="100"/>
+        <c:noMultiLvlLbl val="0"/>
+      </c:catAx>
+      <c:valAx>
+        <c:axId val="412604048"/>
+        <c:scaling>
+          <c:orientation val="minMax"/>
+        </c:scaling>
+        <c:delete val="0"/>
+        <c:axPos val="l"/>
+        <c:majorGridlines>
+          <c:spPr>
+            <a:ln w="9525" cap="flat" cmpd="sng" algn="ctr">
+              <a:solidFill>
+                <a:schemeClr val="tx1">
+                  <a:lumMod val="15000"/>
+                  <a:lumOff val="85000"/>
+                </a:schemeClr>
+              </a:solidFill>
+              <a:round/>
+            </a:ln>
+            <a:effectLst/>
+          </c:spPr>
+        </c:majorGridlines>
+        <c:title>
+          <c:tx>
+            <c:rich>
+              <a:bodyPr rot="-5400000" spcFirstLastPara="1" vertOverflow="ellipsis" vert="horz" wrap="square" anchor="ctr" anchorCtr="1"/>
+              <a:lstStyle/>
+              <a:p>
+                <a:pPr>
+                  <a:defRPr sz="1000" b="0" i="0" u="none" strike="noStrike" kern="1200" baseline="0">
+                    <a:solidFill>
+                      <a:schemeClr val="tx1">
+                        <a:lumMod val="65000"/>
+                        <a:lumOff val="35000"/>
+                      </a:schemeClr>
+                    </a:solidFill>
+                    <a:latin typeface="+mn-lt"/>
+                    <a:ea typeface="+mn-ea"/>
+                    <a:cs typeface="+mn-cs"/>
+                  </a:defRPr>
+                </a:pPr>
+                <a:r>
+                  <a:rPr lang="en-CA"/>
+                  <a:t>Time (ms)</a:t>
+                </a:r>
+              </a:p>
+            </c:rich>
+          </c:tx>
+          <c:overlay val="0"/>
+          <c:spPr>
+            <a:noFill/>
+            <a:ln>
+              <a:noFill/>
+            </a:ln>
+            <a:effectLst/>
+          </c:spPr>
+          <c:txPr>
+            <a:bodyPr rot="-5400000" spcFirstLastPara="1" vertOverflow="ellipsis" vert="horz" wrap="square" anchor="ctr" anchorCtr="1"/>
+            <a:lstStyle/>
+            <a:p>
+              <a:pPr>
+                <a:defRPr sz="1000" b="0" i="0" u="none" strike="noStrike" kern="1200" baseline="0">
+                  <a:solidFill>
+                    <a:schemeClr val="tx1">
+                      <a:lumMod val="65000"/>
+                      <a:lumOff val="35000"/>
+                    </a:schemeClr>
+                  </a:solidFill>
+                  <a:latin typeface="+mn-lt"/>
+                  <a:ea typeface="+mn-ea"/>
+                  <a:cs typeface="+mn-cs"/>
+                </a:defRPr>
+              </a:pPr>
+              <a:endParaRPr lang="en-US"/>
+            </a:p>
+          </c:txPr>
+        </c:title>
+        <c:numFmt formatCode="General" sourceLinked="1"/>
+        <c:majorTickMark val="none"/>
+        <c:minorTickMark val="none"/>
+        <c:tickLblPos val="nextTo"/>
+        <c:spPr>
+          <a:noFill/>
+          <a:ln>
+            <a:noFill/>
+          </a:ln>
+          <a:effectLst/>
+        </c:spPr>
+        <c:txPr>
+          <a:bodyPr rot="-60000000" spcFirstLastPara="1" vertOverflow="ellipsis" vert="horz" wrap="square" anchor="ctr" anchorCtr="1"/>
+          <a:lstStyle/>
+          <a:p>
+            <a:pPr>
+              <a:defRPr sz="900" b="0" i="0" u="none" strike="noStrike" kern="1200" baseline="0">
+                <a:solidFill>
+                  <a:schemeClr val="tx1">
+                    <a:lumMod val="65000"/>
+                    <a:lumOff val="35000"/>
+                  </a:schemeClr>
+                </a:solidFill>
+                <a:latin typeface="+mn-lt"/>
+                <a:ea typeface="+mn-ea"/>
+                <a:cs typeface="+mn-cs"/>
+              </a:defRPr>
+            </a:pPr>
+            <a:endParaRPr lang="en-US"/>
+          </a:p>
+        </c:txPr>
+        <c:crossAx val="416776656"/>
+        <c:crosses val="autoZero"/>
+        <c:crossBetween val="between"/>
+      </c:valAx>
+      <c:spPr>
+        <a:noFill/>
+        <a:ln>
+          <a:noFill/>
+        </a:ln>
+        <a:effectLst/>
+      </c:spPr>
+    </c:plotArea>
+    <c:legend>
+      <c:legendPos val="b"/>
+      <c:overlay val="0"/>
+      <c:spPr>
+        <a:noFill/>
+        <a:ln>
+          <a:noFill/>
+        </a:ln>
+        <a:effectLst/>
+      </c:spPr>
+      <c:txPr>
+        <a:bodyPr rot="0" spcFirstLastPara="1" vertOverflow="ellipsis" vert="horz" wrap="square" anchor="ctr" anchorCtr="1"/>
+        <a:lstStyle/>
+        <a:p>
+          <a:pPr>
+            <a:defRPr sz="900" b="0" i="0" u="none" strike="noStrike" kern="1200" baseline="0">
+              <a:solidFill>
+                <a:schemeClr val="tx1">
+                  <a:lumMod val="65000"/>
+                  <a:lumOff val="35000"/>
+                </a:schemeClr>
+              </a:solidFill>
+              <a:latin typeface="+mn-lt"/>
+              <a:ea typeface="+mn-ea"/>
+              <a:cs typeface="+mn-cs"/>
+            </a:defRPr>
+          </a:pPr>
+          <a:endParaRPr lang="en-US"/>
+        </a:p>
+      </c:txPr>
+    </c:legend>
+    <c:plotVisOnly val="1"/>
+    <c:dispBlanksAs val="gap"/>
+    <c:extLst>
+      <c:ext xmlns:c16r3="http://schemas.microsoft.com/office/drawing/2017/03/chart" uri="{56B9EC1D-385E-4148-901F-78D8002777C0}">
+        <c16r3:dataDisplayOptions16>
+          <c16r3:dispNaAsBlank val="1"/>
+        </c16r3:dataDisplayOptions16>
+      </c:ext>
+    </c:extLst>
+    <c:showDLblsOverMax val="0"/>
+  </c:chart>
+  <c:spPr>
+    <a:solidFill>
+      <a:schemeClr val="bg1"/>
+    </a:solidFill>
+    <a:ln w="9525" cap="flat" cmpd="sng" algn="ctr">
+      <a:solidFill>
+        <a:schemeClr val="tx1">
+          <a:lumMod val="15000"/>
+          <a:lumOff val="85000"/>
+        </a:schemeClr>
+      </a:solidFill>
+      <a:round/>
+    </a:ln>
+    <a:effectLst/>
+  </c:spPr>
+  <c:txPr>
+    <a:bodyPr/>
+    <a:lstStyle/>
+    <a:p>
+      <a:pPr>
+        <a:defRPr/>
+      </a:pPr>
+      <a:endParaRPr lang="en-US"/>
+    </a:p>
+  </c:txPr>
+  <c:externalData r:id="rId3">
+    <c:autoUpdate val="0"/>
+  </c:externalData>
+</c:chartSpace>
+</file>
+
+<file path=word/charts/colors1.xml><?xml version="1.0" encoding="utf-8"?>
+<cs:colorStyle xmlns:cs="http://schemas.microsoft.com/office/drawing/2012/chartStyle" xmlns:a="http://schemas.openxmlformats.org/drawingml/2006/main" meth="cycle" id="10">
+  <a:schemeClr val="accent1"/>
+  <a:schemeClr val="accent2"/>
+  <a:schemeClr val="accent3"/>
+  <a:schemeClr val="accent4"/>
+  <a:schemeClr val="accent5"/>
+  <a:schemeClr val="accent6"/>
+  <cs:variation/>
+  <cs:variation>
+    <a:lumMod val="60000"/>
+  </cs:variation>
+  <cs:variation>
+    <a:lumMod val="80000"/>
+    <a:lumOff val="20000"/>
+  </cs:variation>
+  <cs:variation>
+    <a:lumMod val="80000"/>
+  </cs:variation>
+  <cs:variation>
+    <a:lumMod val="60000"/>
+    <a:lumOff val="40000"/>
+  </cs:variation>
+  <cs:variation>
+    <a:lumMod val="50000"/>
+  </cs:variation>
+  <cs:variation>
+    <a:lumMod val="70000"/>
+    <a:lumOff val="30000"/>
+  </cs:variation>
+  <cs:variation>
+    <a:lumMod val="70000"/>
+  </cs:variation>
+  <cs:variation>
+    <a:lumMod val="50000"/>
+    <a:lumOff val="50000"/>
+  </cs:variation>
+</cs:colorStyle>
+</file>
+
+<file path=word/charts/style1.xml><?xml version="1.0" encoding="utf-8"?>
+<cs:chartStyle xmlns:cs="http://schemas.microsoft.com/office/drawing/2012/chartStyle" xmlns:a="http://schemas.openxmlformats.org/drawingml/2006/main" id="332">
+  <cs:axisTitle>
+    <cs:lnRef idx="0"/>
+    <cs:fillRef idx="0"/>
+    <cs:effectRef idx="0"/>
+    <cs:fontRef idx="minor">
+      <a:schemeClr val="tx1">
+        <a:lumMod val="65000"/>
+        <a:lumOff val="35000"/>
+      </a:schemeClr>
+    </cs:fontRef>
+    <cs:defRPr sz="1000" kern="1200"/>
+  </cs:axisTitle>
+  <cs:categoryAxis>
+    <cs:lnRef idx="0"/>
+    <cs:fillRef idx="0"/>
+    <cs:effectRef idx="0"/>
+    <cs:fontRef idx="minor">
+      <a:schemeClr val="tx1">
+        <a:lumMod val="65000"/>
+        <a:lumOff val="35000"/>
+      </a:schemeClr>
+    </cs:fontRef>
+    <cs:spPr>
+      <a:ln w="9525" cap="flat" cmpd="sng" algn="ctr">
+        <a:solidFill>
+          <a:schemeClr val="tx1">
+            <a:lumMod val="15000"/>
+            <a:lumOff val="85000"/>
+          </a:schemeClr>
+        </a:solidFill>
+        <a:round/>
+      </a:ln>
+    </cs:spPr>
+    <cs:defRPr sz="900" kern="1200"/>
+  </cs:categoryAxis>
+  <cs:chartArea mods="allowNoFillOverride allowNoLineOverride">
+    <cs:lnRef idx="0"/>
+    <cs:fillRef idx="0"/>
+    <cs:effectRef idx="0"/>
+    <cs:fontRef idx="minor">
+      <a:schemeClr val="tx1"/>
+    </cs:fontRef>
+    <cs:spPr>
+      <a:solidFill>
+        <a:schemeClr val="bg1"/>
+      </a:solidFill>
+      <a:ln w="9525" cap="flat" cmpd="sng" algn="ctr">
+        <a:solidFill>
+          <a:schemeClr val="tx1">
+            <a:lumMod val="15000"/>
+            <a:lumOff val="85000"/>
+          </a:schemeClr>
+        </a:solidFill>
+        <a:round/>
+      </a:ln>
+    </cs:spPr>
+    <cs:defRPr sz="1000" kern="1200"/>
+  </cs:chartArea>
+  <cs:dataLabel>
+    <cs:lnRef idx="0"/>
+    <cs:fillRef idx="0"/>
+    <cs:effectRef idx="0"/>
+    <cs:fontRef idx="minor">
+      <a:schemeClr val="tx1">
+        <a:lumMod val="75000"/>
+        <a:lumOff val="25000"/>
+      </a:schemeClr>
+    </cs:fontRef>
+    <cs:defRPr sz="900" kern="1200"/>
+  </cs:dataLabel>
+  <cs:dataLabelCallout>
+    <cs:lnRef idx="0"/>
+    <cs:fillRef idx="0"/>
+    <cs:effectRef idx="0"/>
+    <cs:fontRef idx="minor">
+      <a:schemeClr val="dk1">
+        <a:lumMod val="65000"/>
+        <a:lumOff val="35000"/>
+      </a:schemeClr>
+    </cs:fontRef>
+    <cs:spPr>
+      <a:solidFill>
+        <a:schemeClr val="lt1"/>
+      </a:solidFill>
+      <a:ln>
+        <a:solidFill>
+          <a:schemeClr val="dk1">
+            <a:lumMod val="25000"/>
+            <a:lumOff val="75000"/>
+          </a:schemeClr>
+        </a:solidFill>
+      </a:ln>
+    </cs:spPr>
+    <cs:defRPr sz="900" kern="1200"/>
+    <cs:bodyPr rot="0" spcFirstLastPara="1" vertOverflow="clip" horzOverflow="clip" vert="horz" wrap="square" lIns="36576" tIns="18288" rIns="36576" bIns="18288" anchor="ctr" anchorCtr="1">
+      <a:spAutoFit/>
+    </cs:bodyPr>
+  </cs:dataLabelCallout>
+  <cs:dataPoint>
+    <cs:lnRef idx="0"/>
+    <cs:fillRef idx="1">
+      <cs:styleClr val="auto"/>
+    </cs:fillRef>
+    <cs:effectRef idx="0"/>
+    <cs:fontRef idx="minor">
+      <a:schemeClr val="tx1"/>
+    </cs:fontRef>
+  </cs:dataPoint>
+  <cs:dataPoint3D>
+    <cs:lnRef idx="0"/>
+    <cs:fillRef idx="1">
+      <cs:styleClr val="auto"/>
+    </cs:fillRef>
+    <cs:effectRef idx="0"/>
+    <cs:fontRef idx="minor">
+      <a:schemeClr val="tx1"/>
+    </cs:fontRef>
+  </cs:dataPoint3D>
+  <cs:dataPointLine>
+    <cs:lnRef idx="0">
+      <cs:styleClr val="auto"/>
+    </cs:lnRef>
+    <cs:fillRef idx="1"/>
+    <cs:effectRef idx="0"/>
+    <cs:fontRef idx="minor">
+      <a:schemeClr val="tx1"/>
+    </cs:fontRef>
+    <cs:spPr>
+      <a:ln w="28575" cap="rnd">
+        <a:solidFill>
+          <a:schemeClr val="phClr"/>
+        </a:solidFill>
+        <a:round/>
+      </a:ln>
+    </cs:spPr>
+  </cs:dataPointLine>
+  <cs:dataPointMarker>
+    <cs:lnRef idx="0">
+      <cs:styleClr val="auto"/>
+    </cs:lnRef>
+    <cs:fillRef idx="1">
+      <cs:styleClr val="auto"/>
+    </cs:fillRef>
+    <cs:effectRef idx="0"/>
+    <cs:fontRef idx="minor">
+      <a:schemeClr val="tx1"/>
+    </cs:fontRef>
+    <cs:spPr>
+      <a:ln w="9525">
+        <a:solidFill>
+          <a:schemeClr val="phClr"/>
+        </a:solidFill>
+      </a:ln>
+    </cs:spPr>
+  </cs:dataPointMarker>
+  <cs:dataPointMarkerLayout symbol="circle" size="5"/>
+  <cs:dataPointWireframe>
+    <cs:lnRef idx="0">
+      <cs:styleClr val="auto"/>
+    </cs:lnRef>
+    <cs:fillRef idx="1"/>
+    <cs:effectRef idx="0"/>
+    <cs:fontRef idx="minor">
+      <a:schemeClr val="tx1"/>
+    </cs:fontRef>
+    <cs:spPr>
+      <a:ln w="9525" cap="rnd">
+        <a:solidFill>
+          <a:schemeClr val="phClr"/>
+        </a:solidFill>
+        <a:round/>
+      </a:ln>
+    </cs:spPr>
+  </cs:dataPointWireframe>
+  <cs:dataTable>
+    <cs:lnRef idx="0"/>
+    <cs:fillRef idx="0"/>
+    <cs:effectRef idx="0"/>
+    <cs:fontRef idx="minor">
+      <a:schemeClr val="tx1">
+        <a:lumMod val="65000"/>
+        <a:lumOff val="35000"/>
+      </a:schemeClr>
+    </cs:fontRef>
+    <cs:spPr>
+      <a:noFill/>
+      <a:ln w="9525" cap="flat" cmpd="sng" algn="ctr">
+        <a:solidFill>
+          <a:schemeClr val="tx1">
+            <a:lumMod val="15000"/>
+            <a:lumOff val="85000"/>
+          </a:schemeClr>
+        </a:solidFill>
+        <a:round/>
+      </a:ln>
+    </cs:spPr>
+    <cs:defRPr sz="900" kern="1200"/>
+  </cs:dataTable>
+  <cs:downBar>
+    <cs:lnRef idx="0"/>
+    <cs:fillRef idx="0"/>
+    <cs:effectRef idx="0"/>
+    <cs:fontRef idx="minor">
+      <a:schemeClr val="dk1"/>
+    </cs:fontRef>
+    <cs:spPr>
+      <a:solidFill>
+        <a:schemeClr val="dk1">
+          <a:lumMod val="65000"/>
+          <a:lumOff val="35000"/>
+        </a:schemeClr>
+      </a:solidFill>
+      <a:ln w="9525">
+        <a:solidFill>
+          <a:schemeClr val="tx1">
+            <a:lumMod val="65000"/>
+            <a:lumOff val="35000"/>
+          </a:schemeClr>
+        </a:solidFill>
+      </a:ln>
+    </cs:spPr>
+  </cs:downBar>
+  <cs:dropLine>
+    <cs:lnRef idx="0"/>
+    <cs:fillRef idx="0"/>
+    <cs:effectRef idx="0"/>
+    <cs:fontRef idx="minor">
+      <a:schemeClr val="tx1"/>
+    </cs:fontRef>
+    <cs:spPr>
+      <a:ln w="9525" cap="flat" cmpd="sng" algn="ctr">
+        <a:solidFill>
+          <a:schemeClr val="tx1">
+            <a:lumMod val="35000"/>
+            <a:lumOff val="65000"/>
+          </a:schemeClr>
+        </a:solidFill>
+        <a:round/>
+      </a:ln>
+    </cs:spPr>
+  </cs:dropLine>
+  <cs:errorBar>
+    <cs:lnRef idx="0"/>
+    <cs:fillRef idx="0"/>
+    <cs:effectRef idx="0"/>
+    <cs:fontRef idx="minor">
+      <a:schemeClr val="tx1"/>
+    </cs:fontRef>
+    <cs:spPr>
+      <a:ln w="9525" cap="flat" cmpd="sng" algn="ctr">
+        <a:solidFill>
+          <a:schemeClr val="tx1">
+            <a:lumMod val="65000"/>
+            <a:lumOff val="35000"/>
+          </a:schemeClr>
+        </a:solidFill>
+        <a:round/>
+      </a:ln>
+    </cs:spPr>
+  </cs:errorBar>
+  <cs:floor>
+    <cs:lnRef idx="0"/>
+    <cs:fillRef idx="0"/>
+    <cs:effectRef idx="0"/>
+    <cs:fontRef idx="minor">
+      <a:schemeClr val="tx1"/>
+    </cs:fontRef>
+    <cs:spPr>
+      <a:noFill/>
+      <a:ln>
+        <a:noFill/>
+      </a:ln>
+    </cs:spPr>
+  </cs:floor>
+  <cs:gridlineMajor>
+    <cs:lnRef idx="0"/>
+    <cs:fillRef idx="0"/>
+    <cs:effectRef idx="0"/>
+    <cs:fontRef idx="minor">
+      <a:schemeClr val="tx1"/>
+    </cs:fontRef>
+    <cs:spPr>
+      <a:ln w="9525" cap="flat" cmpd="sng" algn="ctr">
+        <a:solidFill>
+          <a:schemeClr val="tx1">
+            <a:lumMod val="15000"/>
+            <a:lumOff val="85000"/>
+          </a:schemeClr>
+        </a:solidFill>
+        <a:round/>
+      </a:ln>
+    </cs:spPr>
+  </cs:gridlineMajor>
+  <cs:gridlineMinor>
+    <cs:lnRef idx="0"/>
+    <cs:fillRef idx="0"/>
+    <cs:effectRef idx="0"/>
+    <cs:fontRef idx="minor">
+      <a:schemeClr val="tx1"/>
+    </cs:fontRef>
+    <cs:spPr>
+      <a:ln w="9525" cap="flat" cmpd="sng" algn="ctr">
+        <a:solidFill>
+          <a:schemeClr val="tx1">
+            <a:lumMod val="5000"/>
+            <a:lumOff val="95000"/>
+          </a:schemeClr>
+        </a:solidFill>
+        <a:round/>
+      </a:ln>
+    </cs:spPr>
+  </cs:gridlineMinor>
+  <cs:hiLoLine>
+    <cs:lnRef idx="0"/>
+    <cs:fillRef idx="0"/>
+    <cs:effectRef idx="0"/>
+    <cs:fontRef idx="minor">
+      <a:schemeClr val="tx1"/>
+    </cs:fontRef>
+    <cs:spPr>
+      <a:ln w="9525" cap="flat" cmpd="sng" algn="ctr">
+        <a:solidFill>
+          <a:schemeClr val="tx1">
+            <a:lumMod val="75000"/>
+            <a:lumOff val="25000"/>
+          </a:schemeClr>
+        </a:solidFill>
+        <a:round/>
+      </a:ln>
+    </cs:spPr>
+  </cs:hiLoLine>
+  <cs:leaderLine>
+    <cs:lnRef idx="0"/>
+    <cs:fillRef idx="0"/>
+    <cs:effectRef idx="0"/>
+    <cs:fontRef idx="minor">
+      <a:schemeClr val="tx1"/>
+    </cs:fontRef>
+    <cs:spPr>
+      <a:ln w="9525" cap="flat" cmpd="sng" algn="ctr">
+        <a:solidFill>
+          <a:schemeClr val="tx1">
+            <a:lumMod val="35000"/>
+            <a:lumOff val="65000"/>
+          </a:schemeClr>
+        </a:solidFill>
+        <a:round/>
+      </a:ln>
+    </cs:spPr>
+  </cs:leaderLine>
+  <cs:legend>
+    <cs:lnRef idx="0"/>
+    <cs:fillRef idx="0"/>
+    <cs:effectRef idx="0"/>
+    <cs:fontRef idx="minor">
+      <a:schemeClr val="tx1">
+        <a:lumMod val="65000"/>
+        <a:lumOff val="35000"/>
+      </a:schemeClr>
+    </cs:fontRef>
+    <cs:defRPr sz="900" kern="1200"/>
+  </cs:legend>
+  <cs:plotArea mods="allowNoFillOverride allowNoLineOverride">
+    <cs:lnRef idx="0"/>
+    <cs:fillRef idx="0"/>
+    <cs:effectRef idx="0"/>
+    <cs:fontRef idx="minor">
+      <a:schemeClr val="tx1"/>
+    </cs:fontRef>
+  </cs:plotArea>
+  <cs:plotArea3D mods="allowNoFillOverride allowNoLineOverride">
+    <cs:lnRef idx="0"/>
+    <cs:fillRef idx="0"/>
+    <cs:effectRef idx="0"/>
+    <cs:fontRef idx="minor">
+      <a:schemeClr val="tx1"/>
+    </cs:fontRef>
+  </cs:plotArea3D>
+  <cs:seriesAxis>
+    <cs:lnRef idx="0"/>
+    <cs:fillRef idx="0"/>
+    <cs:effectRef idx="0"/>
+    <cs:fontRef idx="minor">
+      <a:schemeClr val="tx1">
+        <a:lumMod val="65000"/>
+        <a:lumOff val="35000"/>
+      </a:schemeClr>
+    </cs:fontRef>
+    <cs:defRPr sz="900" kern="1200"/>
+  </cs:seriesAxis>
+  <cs:seriesLine>
+    <cs:lnRef idx="0"/>
+    <cs:fillRef idx="0"/>
+    <cs:effectRef idx="0"/>
+    <cs:fontRef idx="minor">
+      <a:schemeClr val="tx1"/>
+    </cs:fontRef>
+    <cs:spPr>
+      <a:ln w="9525" cap="flat" cmpd="sng" algn="ctr">
+        <a:solidFill>
+          <a:schemeClr val="tx1">
+            <a:lumMod val="35000"/>
+            <a:lumOff val="65000"/>
+          </a:schemeClr>
+        </a:solidFill>
+        <a:round/>
+      </a:ln>
+    </cs:spPr>
+  </cs:seriesLine>
+  <cs:title>
+    <cs:lnRef idx="0"/>
+    <cs:fillRef idx="0"/>
+    <cs:effectRef idx="0"/>
+    <cs:fontRef idx="minor">
+      <a:schemeClr val="tx1">
+        <a:lumMod val="65000"/>
+        <a:lumOff val="35000"/>
+      </a:schemeClr>
+    </cs:fontRef>
+    <cs:defRPr sz="1400" b="0" kern="1200" spc="0" baseline="0"/>
+  </cs:title>
+  <cs:trendline>
+    <cs:lnRef idx="0">
+      <cs:styleClr val="auto"/>
+    </cs:lnRef>
+    <cs:fillRef idx="0"/>
+    <cs:effectRef idx="0"/>
+    <cs:fontRef idx="minor">
+      <a:schemeClr val="tx1"/>
+    </cs:fontRef>
+    <cs:spPr>
+      <a:ln w="19050" cap="rnd">
+        <a:solidFill>
+          <a:schemeClr val="phClr"/>
+        </a:solidFill>
+        <a:prstDash val="sysDot"/>
+      </a:ln>
+    </cs:spPr>
+  </cs:trendline>
+  <cs:trendlineLabel>
+    <cs:lnRef idx="0"/>
+    <cs:fillRef idx="0"/>
+    <cs:effectRef idx="0"/>
+    <cs:fontRef idx="minor">
+      <a:schemeClr val="tx1">
+        <a:lumMod val="65000"/>
+        <a:lumOff val="35000"/>
+      </a:schemeClr>
+    </cs:fontRef>
+    <cs:defRPr sz="900" kern="1200"/>
+  </cs:trendlineLabel>
+  <cs:upBar>
+    <cs:lnRef idx="0"/>
+    <cs:fillRef idx="0"/>
+    <cs:effectRef idx="0"/>
+    <cs:fontRef idx="minor">
+      <a:schemeClr val="dk1"/>
+    </cs:fontRef>
+    <cs:spPr>
+      <a:solidFill>
+        <a:schemeClr val="lt1"/>
+      </a:solidFill>
+      <a:ln w="9525">
+        <a:solidFill>
+          <a:schemeClr val="tx1">
+            <a:lumMod val="15000"/>
+            <a:lumOff val="85000"/>
+          </a:schemeClr>
+        </a:solidFill>
+      </a:ln>
+    </cs:spPr>
+  </cs:upBar>
+  <cs:valueAxis>
+    <cs:lnRef idx="0"/>
+    <cs:fillRef idx="0"/>
+    <cs:effectRef idx="0"/>
+    <cs:fontRef idx="minor">
+      <a:schemeClr val="tx1">
+        <a:lumMod val="65000"/>
+        <a:lumOff val="35000"/>
+      </a:schemeClr>
+    </cs:fontRef>
+    <cs:defRPr sz="900" kern="1200"/>
+  </cs:valueAxis>
+  <cs:wall>
+    <cs:lnRef idx="0"/>
+    <cs:fillRef idx="0"/>
+    <cs:effectRef idx="0"/>
+    <cs:fontRef idx="minor">
+      <a:schemeClr val="tx1"/>
+    </cs:fontRef>
+    <cs:spPr>
+      <a:noFill/>
+      <a:ln>
+        <a:noFill/>
+      </a:ln>
+    </cs:spPr>
+  </cs:wall>
+</cs:chartStyle>
+</file>
+
 <file path=word/theme/theme1.xml><?xml version="1.0" encoding="utf-8"?>
 <a:theme xmlns:a="http://schemas.openxmlformats.org/drawingml/2006/main" name="Office Theme">
   <a:themeElements>
@@ -4620,7 +5907,7 @@
 </file>
 
 <file path=customXml/itemProps4.xml><?xml version="1.0" encoding="utf-8"?>
-<ds:datastoreItem xmlns:ds="http://schemas.openxmlformats.org/officeDocument/2006/customXml" ds:itemID="{0F3E4239-9518-4719-A215-D96236779840}">
+<ds:datastoreItem xmlns:ds="http://schemas.openxmlformats.org/officeDocument/2006/customXml" ds:itemID="{6A24E58A-DD3A-4995-8C89-CD9F92462073}">
   <ds:schemaRefs>
     <ds:schemaRef ds:uri="http://schemas.openxmlformats.org/officeDocument/2006/bibliography"/>
   </ds:schemaRefs>

</xml_diff>

<commit_message>
Made some submission document changes
</commit_message>
<xml_diff>
--- a/problem2/machineProblem2.docx
+++ b/problem2/machineProblem2.docx
@@ -7,7 +7,9 @@
         <w:spacing w:line="360" w:lineRule="auto"/>
       </w:pPr>
       <w:bookmarkStart w:id="0" w:name="_Hlk525294356"/>
+      <w:bookmarkStart w:id="1" w:name="_GoBack"/>
       <w:bookmarkEnd w:id="0"/>
+      <w:bookmarkEnd w:id="1"/>
     </w:p>
     <w:p>
       <w:pPr>
@@ -254,23 +256,92 @@
     </w:p>
     <w:p>
       <w:pPr>
+        <w:keepNext/>
+      </w:pPr>
+      <w:r>
         <w:rPr>
           <w:sz w:val="24"/>
           <w:szCs w:val="24"/>
         </w:rPr>
-      </w:pPr>
+        <w:t>The three</w:t>
+      </w:r>
       <w:r>
         <w:rPr>
           <w:sz w:val="24"/>
           <w:szCs w:val="24"/>
         </w:rPr>
-        <w:t xml:space="preserve">The device query script resulted in providing information about two GPUs connected to the virtual machine. The two GPUs that were connected to the machine were a Tesla C2075, and a Quadro 600. </w:t>
-      </w:r>
-    </w:p>
-    <w:p>
-      <w:pPr>
-        <w:keepNext/>
-      </w:pPr>
+        <w:t xml:space="preserve"> GPU</w:t>
+      </w:r>
+      <w:r>
+        <w:rPr>
+          <w:sz w:val="24"/>
+          <w:szCs w:val="24"/>
+        </w:rPr>
+        <w:t xml:space="preserve"> kernel</w:t>
+      </w:r>
+      <w:r>
+        <w:rPr>
+          <w:sz w:val="24"/>
+          <w:szCs w:val="24"/>
+        </w:rPr>
+        <w:t xml:space="preserve">s were </w:t>
+      </w:r>
+      <w:r>
+        <w:rPr>
+          <w:sz w:val="24"/>
+          <w:szCs w:val="24"/>
+        </w:rPr>
+        <w:t xml:space="preserve">considered </w:t>
+      </w:r>
+      <w:r>
+        <w:rPr>
+          <w:sz w:val="24"/>
+          <w:szCs w:val="24"/>
+        </w:rPr>
+        <w:t>for</w:t>
+      </w:r>
+      <w:r>
+        <w:rPr>
+          <w:sz w:val="24"/>
+          <w:szCs w:val="24"/>
+        </w:rPr>
+        <w:t xml:space="preserve"> this matrix addition experiment</w:t>
+      </w:r>
+      <w:r>
+        <w:rPr>
+          <w:sz w:val="24"/>
+          <w:szCs w:val="24"/>
+        </w:rPr>
+        <w:t>. The kernels were</w:t>
+      </w:r>
+      <w:r>
+        <w:rPr>
+          <w:sz w:val="24"/>
+          <w:szCs w:val="24"/>
+        </w:rPr>
+        <w:t xml:space="preserve"> a single element per kernel, an entire row per kernel, and an entire column per kernel. The results of the experiment </w:t>
+      </w:r>
+      <w:r>
+        <w:rPr>
+          <w:sz w:val="24"/>
+          <w:szCs w:val="24"/>
+        </w:rPr>
+        <w:t>are tabulated</w:t>
+      </w:r>
+      <w:r>
+        <w:rPr>
+          <w:sz w:val="24"/>
+          <w:szCs w:val="24"/>
+        </w:rPr>
+        <w:t xml:space="preserve"> in the chart below</w:t>
+      </w:r>
+      <w:r>
+        <w:rPr>
+          <w:sz w:val="24"/>
+          <w:szCs w:val="24"/>
+        </w:rPr>
+        <w:t>:</w:t>
+      </w:r>
       <w:r>
         <w:rPr>
           <w:noProof/>
@@ -327,6 +398,23 @@
       </w:r>
       <w:r>
         <w:t xml:space="preserve"> - Matrix Size vs Time comparison chart</w:t>
+      </w:r>
+    </w:p>
+    <w:p>
+      <w:r>
+        <w:t xml:space="preserve">The best results were yielded from the single element per kernel experiment, the compute times were significantly lower than other kernel experiments. The </w:t>
+      </w:r>
+      <w:r>
+        <w:t>second-best</w:t>
+      </w:r>
+      <w:r>
+        <w:t xml:space="preserve"> kernel was </w:t>
+      </w:r>
+      <w:r>
+        <w:t xml:space="preserve">the column-based computation. The improved performance for column-based processing compared to row-based computation can be attributed to the positioning of the elements being accessed. </w:t>
+      </w:r>
+      <w:r>
+        <w:t xml:space="preserve">When a thread is reading from a column of data, the memory read instruction loads adjacent data from memory as well. This allows the kernel to make efficient use of the memory sub system. </w:t>
       </w:r>
     </w:p>
     <w:p>
@@ -770,8 +858,6 @@
       </w:rPr>
     </w:sdtEndPr>
     <w:sdtContent>
-      <w:bookmarkStart w:id="1" w:name="_GoBack" w:displacedByCustomXml="prev"/>
-      <w:bookmarkEnd w:id="1" w:displacedByCustomXml="prev"/>
       <w:p>
         <w:pPr>
           <w:pStyle w:val="Footer"/>
@@ -5645,21 +5731,6 @@
 </file>
 
 <file path=customXml/item1.xml><?xml version="1.0" encoding="utf-8"?>
-<p:properties xmlns:p="http://schemas.microsoft.com/office/2006/metadata/properties" xmlns:xsi="http://www.w3.org/2001/XMLSchema-instance" xmlns:pc="http://schemas.microsoft.com/office/infopath/2007/PartnerControls">
-  <documentManagement/>
-</p:properties>
-</file>
-
-<file path=customXml/item2.xml><?xml version="1.0" encoding="utf-8"?>
-<?mso-contentType ?>
-<FormTemplates xmlns="http://schemas.microsoft.com/sharepoint/v3/contenttype/forms">
-  <Display>DocumentLibraryForm</Display>
-  <Edit>DocumentLibraryForm</Edit>
-  <New>DocumentLibraryForm</New>
-</FormTemplates>
-</file>
-
-<file path=customXml/item3.xml><?xml version="1.0" encoding="utf-8"?>
 <ct:contentTypeSchema xmlns:ct="http://schemas.microsoft.com/office/2006/metadata/contentType" xmlns:ma="http://schemas.microsoft.com/office/2006/metadata/properties/metaAttributes" ct:_="" ma:_="" ma:contentTypeName="Document" ma:contentTypeID="0x0101006531B506635D074A9581E8FC0E93D72A" ma:contentTypeVersion="9" ma:contentTypeDescription="Create a new document." ma:contentTypeScope="" ma:versionID="d028df7bd06aa910e7e12ac1fedae021">
   <xsd:schema xmlns:xsd="http://www.w3.org/2001/XMLSchema" xmlns:xs="http://www.w3.org/2001/XMLSchema" xmlns:p="http://schemas.microsoft.com/office/2006/metadata/properties" xmlns:ns3="82186940-b60c-4845-b408-0ef87402a048" xmlns:ns4="faf1ede3-d3dc-42ff-a127-11d2ebd81635" targetNamespace="http://schemas.microsoft.com/office/2006/metadata/properties" ma:root="true" ma:fieldsID="b2d082a124fcf9ff77a03231203baf94" ns3:_="" ns4:_="">
     <xsd:import namespace="82186940-b60c-4845-b408-0ef87402a048"/>
@@ -5858,6 +5929,21 @@
 </ct:contentTypeSchema>
 </file>
 
+<file path=customXml/item2.xml><?xml version="1.0" encoding="utf-8"?>
+<p:properties xmlns:p="http://schemas.microsoft.com/office/2006/metadata/properties" xmlns:xsi="http://www.w3.org/2001/XMLSchema-instance" xmlns:pc="http://schemas.microsoft.com/office/infopath/2007/PartnerControls">
+  <documentManagement/>
+</p:properties>
+</file>
+
+<file path=customXml/item3.xml><?xml version="1.0" encoding="utf-8"?>
+<?mso-contentType ?>
+<FormTemplates xmlns="http://schemas.microsoft.com/sharepoint/v3/contenttype/forms">
+  <Display>DocumentLibraryForm</Display>
+  <Edit>DocumentLibraryForm</Edit>
+  <New>DocumentLibraryForm</New>
+</FormTemplates>
+</file>
+
 <file path=customXml/item4.xml><?xml version="1.0" encoding="utf-8"?>
 <b:Sources xmlns:b="http://schemas.openxmlformats.org/officeDocument/2006/bibliography" xmlns="http://schemas.openxmlformats.org/officeDocument/2006/bibliography" SelectedStyle="\IEEE2006OfficeOnline.xsl" StyleName="IEEE" Version="2006">
   <b:Source>
@@ -5871,23 +5957,6 @@
 </file>
 
 <file path=customXml/itemProps1.xml><?xml version="1.0" encoding="utf-8"?>
-<ds:datastoreItem xmlns:ds="http://schemas.openxmlformats.org/officeDocument/2006/customXml" ds:itemID="{59D206D3-3F92-4418-8663-F71FB6090B8F}">
-  <ds:schemaRefs>
-    <ds:schemaRef ds:uri="http://schemas.microsoft.com/office/2006/metadata/properties"/>
-    <ds:schemaRef ds:uri="http://schemas.microsoft.com/office/infopath/2007/PartnerControls"/>
-  </ds:schemaRefs>
-</ds:datastoreItem>
-</file>
-
-<file path=customXml/itemProps2.xml><?xml version="1.0" encoding="utf-8"?>
-<ds:datastoreItem xmlns:ds="http://schemas.openxmlformats.org/officeDocument/2006/customXml" ds:itemID="{B44B3ED6-315E-4996-8CA1-5D0533C65E78}">
-  <ds:schemaRefs>
-    <ds:schemaRef ds:uri="http://schemas.microsoft.com/sharepoint/v3/contenttype/forms"/>
-  </ds:schemaRefs>
-</ds:datastoreItem>
-</file>
-
-<file path=customXml/itemProps3.xml><?xml version="1.0" encoding="utf-8"?>
 <ds:datastoreItem xmlns:ds="http://schemas.openxmlformats.org/officeDocument/2006/customXml" ds:itemID="{EF245718-6B1D-420F-84F0-0FD7BE5B3F6B}">
   <ds:schemaRefs>
     <ds:schemaRef ds:uri="http://schemas.microsoft.com/office/2006/metadata/contentType"/>
@@ -5906,8 +5975,25 @@
 </ds:datastoreItem>
 </file>
 
+<file path=customXml/itemProps2.xml><?xml version="1.0" encoding="utf-8"?>
+<ds:datastoreItem xmlns:ds="http://schemas.openxmlformats.org/officeDocument/2006/customXml" ds:itemID="{59D206D3-3F92-4418-8663-F71FB6090B8F}">
+  <ds:schemaRefs>
+    <ds:schemaRef ds:uri="http://schemas.microsoft.com/office/2006/metadata/properties"/>
+    <ds:schemaRef ds:uri="http://schemas.microsoft.com/office/infopath/2007/PartnerControls"/>
+  </ds:schemaRefs>
+</ds:datastoreItem>
+</file>
+
+<file path=customXml/itemProps3.xml><?xml version="1.0" encoding="utf-8"?>
+<ds:datastoreItem xmlns:ds="http://schemas.openxmlformats.org/officeDocument/2006/customXml" ds:itemID="{B44B3ED6-315E-4996-8CA1-5D0533C65E78}">
+  <ds:schemaRefs>
+    <ds:schemaRef ds:uri="http://schemas.microsoft.com/sharepoint/v3/contenttype/forms"/>
+  </ds:schemaRefs>
+</ds:datastoreItem>
+</file>
+
 <file path=customXml/itemProps4.xml><?xml version="1.0" encoding="utf-8"?>
-<ds:datastoreItem xmlns:ds="http://schemas.openxmlformats.org/officeDocument/2006/customXml" ds:itemID="{6A24E58A-DD3A-4995-8C89-CD9F92462073}">
+<ds:datastoreItem xmlns:ds="http://schemas.openxmlformats.org/officeDocument/2006/customXml" ds:itemID="{0A85CC3D-2CAB-487A-953F-CDA4E7EDE4AD}">
   <ds:schemaRefs>
     <ds:schemaRef ds:uri="http://schemas.openxmlformats.org/officeDocument/2006/bibliography"/>
   </ds:schemaRefs>

</xml_diff>